<commit_message>
Dicionario de dados, modelo relacional e banco físico com os inserts
</commit_message>
<xml_diff>
--- a/Documento de Visão(Tópicos Integradores II).docx
+++ b/Documento de Visão(Tópicos Integradores II).docx
@@ -54,21 +54,7 @@
         <w:rPr>
           <w:rFonts w:ascii="Arial" w:hAnsi="Arial" w:cs="Arial"/>
         </w:rPr>
-        <w:t xml:space="preserve">Vinícius Marinho </w:t>
-      </w:r>
-      <w:proofErr w:type="spellStart"/>
-      <w:r>
-        <w:rPr>
-          <w:rFonts w:ascii="Arial" w:hAnsi="Arial" w:cs="Arial"/>
-        </w:rPr>
-        <w:t>Pergentino</w:t>
-      </w:r>
-      <w:proofErr w:type="spellEnd"/>
-      <w:r>
-        <w:rPr>
-          <w:rFonts w:ascii="Arial" w:hAnsi="Arial" w:cs="Arial"/>
-        </w:rPr>
-        <w:t xml:space="preserve"> de Santana, 01307542</w:t>
+        <w:t>Vinícius Marinho Pergentino de Santana, 01307542</w:t>
       </w:r>
     </w:p>
     <w:p>
@@ -127,47 +113,121 @@
         </w:rPr>
         <w:t>O sistema irá mapear quais produtos ficam mais tempo em estoque e quais produtos ficam menos tempo e irá mostrar decisões para reduzir o custo.</w:t>
       </w:r>
+    </w:p>
+    <w:p>
+      <w:pPr>
+        <w:rPr>
+          <w:rFonts w:ascii="Arial" w:hAnsi="Arial" w:cs="Arial"/>
+        </w:rPr>
+      </w:pPr>
+      <w:r>
+        <w:rPr>
+          <w:rFonts w:ascii="Arial" w:hAnsi="Arial" w:cs="Arial"/>
+        </w:rPr>
+        <w:t>Existirão dois tipos de Cliente, o cliente pessoa física e o cliente pessoa jurídica.</w:t>
+      </w:r>
+    </w:p>
+    <w:p>
+      <w:pPr>
+        <w:rPr>
+          <w:rFonts w:ascii="Arial" w:hAnsi="Arial" w:cs="Arial"/>
+        </w:rPr>
+      </w:pPr>
+      <w:r>
+        <w:rPr>
+          <w:rFonts w:ascii="Arial" w:hAnsi="Arial" w:cs="Arial"/>
+        </w:rPr>
+        <w:t xml:space="preserve">No cliente pessoa física terão os seguintes </w:t>
+      </w:r>
+      <w:r>
+        <w:rPr>
+          <w:rFonts w:ascii="Arial" w:hAnsi="Arial" w:cs="Arial"/>
+        </w:rPr>
+        <w:t>campos</w:t>
+      </w:r>
+      <w:r>
+        <w:rPr>
+          <w:rFonts w:ascii="Arial" w:hAnsi="Arial" w:cs="Arial"/>
+        </w:rPr>
+        <w:t>: código, nome, telefone (1,n), endereço (cep, logradouro, numero, bairro, cidade, uf)</w:t>
+      </w:r>
+      <w:r>
+        <w:rPr>
+          <w:rFonts w:ascii="Arial" w:hAnsi="Arial" w:cs="Arial"/>
+        </w:rPr>
+        <w:t>, email, rg e cpf.</w:t>
+      </w:r>
+    </w:p>
+    <w:p>
+      <w:pPr>
+        <w:rPr>
+          <w:rFonts w:ascii="Arial" w:hAnsi="Arial" w:cs="Arial"/>
+        </w:rPr>
+      </w:pPr>
+      <w:r>
+        <w:rPr>
+          <w:rFonts w:ascii="Arial" w:hAnsi="Arial" w:cs="Arial"/>
+        </w:rPr>
+        <w:t xml:space="preserve">No cliente pessoa jurídica terão os seguintes </w:t>
+      </w:r>
+      <w:r>
+        <w:rPr>
+          <w:rFonts w:ascii="Arial" w:hAnsi="Arial" w:cs="Arial"/>
+        </w:rPr>
+        <w:t>campos</w:t>
+      </w:r>
       <w:bookmarkStart w:id="0" w:name="_GoBack"/>
       <w:bookmarkEnd w:id="0"/>
-    </w:p>
-    <w:p>
-      <w:pPr>
-        <w:rPr>
-          <w:rFonts w:ascii="Arial" w:hAnsi="Arial" w:cs="Arial"/>
-        </w:rPr>
-      </w:pPr>
-      <w:r>
-        <w:rPr>
-          <w:rFonts w:ascii="Arial" w:hAnsi="Arial" w:cs="Arial"/>
-        </w:rPr>
-        <w:t>Existirão dois tipos de Cliente, o cliente pessoa física e o cliente pessoa jurídica.</w:t>
-      </w:r>
-    </w:p>
-    <w:p>
-      <w:pPr>
-        <w:rPr>
-          <w:rFonts w:ascii="Arial" w:hAnsi="Arial" w:cs="Arial"/>
-        </w:rPr>
-      </w:pPr>
-      <w:r>
-        <w:rPr>
-          <w:rFonts w:ascii="Arial" w:hAnsi="Arial" w:cs="Arial"/>
-        </w:rPr>
-        <w:t>No cliente pessoa física terão os seguintes atributos: código, nome, telefone (</w:t>
-      </w:r>
-      <w:proofErr w:type="gramStart"/>
-      <w:r>
-        <w:rPr>
-          <w:rFonts w:ascii="Arial" w:hAnsi="Arial" w:cs="Arial"/>
-        </w:rPr>
-        <w:t>1,n</w:t>
-      </w:r>
-      <w:proofErr w:type="gramEnd"/>
-      <w:r>
-        <w:rPr>
-          <w:rFonts w:ascii="Arial" w:hAnsi="Arial" w:cs="Arial"/>
-        </w:rPr>
-        <w:t>), endereço (cep, logradouro, numero, bairro, cidade, uf)</w:t>
+      <w:r>
+        <w:rPr>
+          <w:rFonts w:ascii="Arial" w:hAnsi="Arial" w:cs="Arial"/>
+        </w:rPr>
+        <w:t>: código, nome, telefone (1,n), endereço (cep, logradouro, numero, bairro, cidade, uf), email e cnpj.</w:t>
+      </w:r>
+    </w:p>
+    <w:p>
+      <w:pPr>
+        <w:rPr>
+          <w:rFonts w:ascii="Arial" w:hAnsi="Arial" w:cs="Arial"/>
+        </w:rPr>
+      </w:pPr>
+      <w:r>
+        <w:rPr>
+          <w:rFonts w:ascii="Arial" w:hAnsi="Arial" w:cs="Arial"/>
+        </w:rPr>
+        <w:t>O cliente realiza vários pedidos e nesse pedido contém produtos e a quantidade do produto, tem também o código do pedido.</w:t>
+      </w:r>
+      <w:r>
+        <w:rPr>
+          <w:rFonts w:ascii="Arial" w:hAnsi="Arial" w:cs="Arial"/>
+        </w:rPr>
+        <w:t xml:space="preserve"> Mostra se o pedido foi autorizado.</w:t>
+      </w:r>
+    </w:p>
+    <w:p>
+      <w:pPr>
+        <w:rPr>
+          <w:rFonts w:ascii="Arial" w:hAnsi="Arial" w:cs="Arial"/>
+        </w:rPr>
+      </w:pPr>
+      <w:r>
+        <w:rPr>
+          <w:rFonts w:ascii="Arial" w:hAnsi="Arial" w:cs="Arial"/>
+        </w:rPr>
+        <w:t>O produto será cadastrado e o sistema irá controlar a quantidade do produto, entrada e saída, quem fará o controle dos produtos será o funcionário logado no sistema que será previamente cadastrado e fará login com sua matricula e uma senha.</w:t>
+      </w:r>
+    </w:p>
+    <w:p>
+      <w:pPr>
+        <w:rPr>
+          <w:rFonts w:ascii="Arial" w:hAnsi="Arial" w:cs="Arial"/>
+        </w:rPr>
+      </w:pPr>
+      <w:r>
+        <w:rPr>
+          <w:rFonts w:ascii="Arial" w:hAnsi="Arial" w:cs="Arial"/>
+        </w:rPr>
+        <w:t>O funcionário deverá informar no cadastro os seguintes campos: Nome, telefone (1,n), endereço (cep, logradouro, numero, bairro, cidade, uf), email, rg, cpf e será gerada uma matrícula</w:t>
       </w:r>
       <w:r>
         <w:rPr>
@@ -175,216 +235,6 @@
         </w:rPr>
         <w:t xml:space="preserve">, </w:t>
       </w:r>
-      <w:proofErr w:type="spellStart"/>
-      <w:r>
-        <w:rPr>
-          <w:rFonts w:ascii="Arial" w:hAnsi="Arial" w:cs="Arial"/>
-        </w:rPr>
-        <w:t>email</w:t>
-      </w:r>
-      <w:proofErr w:type="spellEnd"/>
-      <w:r>
-        <w:rPr>
-          <w:rFonts w:ascii="Arial" w:hAnsi="Arial" w:cs="Arial"/>
-        </w:rPr>
-        <w:t xml:space="preserve">, </w:t>
-      </w:r>
-      <w:proofErr w:type="spellStart"/>
-      <w:r>
-        <w:rPr>
-          <w:rFonts w:ascii="Arial" w:hAnsi="Arial" w:cs="Arial"/>
-        </w:rPr>
-        <w:t>rg</w:t>
-      </w:r>
-      <w:proofErr w:type="spellEnd"/>
-      <w:r>
-        <w:rPr>
-          <w:rFonts w:ascii="Arial" w:hAnsi="Arial" w:cs="Arial"/>
-        </w:rPr>
-        <w:t xml:space="preserve"> e </w:t>
-      </w:r>
-      <w:proofErr w:type="spellStart"/>
-      <w:r>
-        <w:rPr>
-          <w:rFonts w:ascii="Arial" w:hAnsi="Arial" w:cs="Arial"/>
-        </w:rPr>
-        <w:t>cpf</w:t>
-      </w:r>
-      <w:proofErr w:type="spellEnd"/>
-      <w:r>
-        <w:rPr>
-          <w:rFonts w:ascii="Arial" w:hAnsi="Arial" w:cs="Arial"/>
-        </w:rPr>
-        <w:t>.</w:t>
-      </w:r>
-    </w:p>
-    <w:p>
-      <w:pPr>
-        <w:rPr>
-          <w:rFonts w:ascii="Arial" w:hAnsi="Arial" w:cs="Arial"/>
-        </w:rPr>
-      </w:pPr>
-      <w:r>
-        <w:rPr>
-          <w:rFonts w:ascii="Arial" w:hAnsi="Arial" w:cs="Arial"/>
-        </w:rPr>
-        <w:t>No cliente pessoa jurídica terão os seguintes atributos: código, nome, telefone (</w:t>
-      </w:r>
-      <w:proofErr w:type="gramStart"/>
-      <w:r>
-        <w:rPr>
-          <w:rFonts w:ascii="Arial" w:hAnsi="Arial" w:cs="Arial"/>
-        </w:rPr>
-        <w:t>1,n</w:t>
-      </w:r>
-      <w:proofErr w:type="gramEnd"/>
-      <w:r>
-        <w:rPr>
-          <w:rFonts w:ascii="Arial" w:hAnsi="Arial" w:cs="Arial"/>
-        </w:rPr>
-        <w:t xml:space="preserve">), endereço (cep, logradouro, numero, bairro, cidade, uf), </w:t>
-      </w:r>
-      <w:proofErr w:type="spellStart"/>
-      <w:r>
-        <w:rPr>
-          <w:rFonts w:ascii="Arial" w:hAnsi="Arial" w:cs="Arial"/>
-        </w:rPr>
-        <w:t>email</w:t>
-      </w:r>
-      <w:proofErr w:type="spellEnd"/>
-      <w:r>
-        <w:rPr>
-          <w:rFonts w:ascii="Arial" w:hAnsi="Arial" w:cs="Arial"/>
-        </w:rPr>
-        <w:t xml:space="preserve"> e </w:t>
-      </w:r>
-      <w:proofErr w:type="spellStart"/>
-      <w:r>
-        <w:rPr>
-          <w:rFonts w:ascii="Arial" w:hAnsi="Arial" w:cs="Arial"/>
-        </w:rPr>
-        <w:t>cnpj</w:t>
-      </w:r>
-      <w:proofErr w:type="spellEnd"/>
-      <w:r>
-        <w:rPr>
-          <w:rFonts w:ascii="Arial" w:hAnsi="Arial" w:cs="Arial"/>
-        </w:rPr>
-        <w:t>.</w:t>
-      </w:r>
-    </w:p>
-    <w:p>
-      <w:pPr>
-        <w:rPr>
-          <w:rFonts w:ascii="Arial" w:hAnsi="Arial" w:cs="Arial"/>
-        </w:rPr>
-      </w:pPr>
-      <w:r>
-        <w:rPr>
-          <w:rFonts w:ascii="Arial" w:hAnsi="Arial" w:cs="Arial"/>
-        </w:rPr>
-        <w:t>O cliente realiza vários pedidos e nesse pedido contém produtos e a quantidade do produto, tem também o código do pedido.</w:t>
-      </w:r>
-      <w:r>
-        <w:rPr>
-          <w:rFonts w:ascii="Arial" w:hAnsi="Arial" w:cs="Arial"/>
-        </w:rPr>
-        <w:t xml:space="preserve"> Mostra se o pedido foi autorizado.</w:t>
-      </w:r>
-    </w:p>
-    <w:p>
-      <w:pPr>
-        <w:rPr>
-          <w:rFonts w:ascii="Arial" w:hAnsi="Arial" w:cs="Arial"/>
-        </w:rPr>
-      </w:pPr>
-      <w:r>
-        <w:rPr>
-          <w:rFonts w:ascii="Arial" w:hAnsi="Arial" w:cs="Arial"/>
-        </w:rPr>
-        <w:t>O produto será cadastrado e o sistema irá controlar a quantidade do produto, entrada e saída, quem fará o controle dos produtos será o funcionário logado no sistema que será previamente cadastrado e fará login com sua matricula e uma senha.</w:t>
-      </w:r>
-    </w:p>
-    <w:p>
-      <w:pPr>
-        <w:rPr>
-          <w:rFonts w:ascii="Arial" w:hAnsi="Arial" w:cs="Arial"/>
-        </w:rPr>
-      </w:pPr>
-      <w:r>
-        <w:rPr>
-          <w:rFonts w:ascii="Arial" w:hAnsi="Arial" w:cs="Arial"/>
-        </w:rPr>
-        <w:t>O funcionário deverá informar no cadastro os seguintes campos: Nome, telefone (</w:t>
-      </w:r>
-      <w:proofErr w:type="gramStart"/>
-      <w:r>
-        <w:rPr>
-          <w:rFonts w:ascii="Arial" w:hAnsi="Arial" w:cs="Arial"/>
-        </w:rPr>
-        <w:t>1,n</w:t>
-      </w:r>
-      <w:proofErr w:type="gramEnd"/>
-      <w:r>
-        <w:rPr>
-          <w:rFonts w:ascii="Arial" w:hAnsi="Arial" w:cs="Arial"/>
-        </w:rPr>
-        <w:t>), endereço (</w:t>
-      </w:r>
-      <w:r>
-        <w:rPr>
-          <w:rFonts w:ascii="Arial" w:hAnsi="Arial" w:cs="Arial"/>
-        </w:rPr>
-        <w:t xml:space="preserve">cep, logradouro, numero, bairro, cidade, uf), </w:t>
-      </w:r>
-      <w:proofErr w:type="spellStart"/>
-      <w:r>
-        <w:rPr>
-          <w:rFonts w:ascii="Arial" w:hAnsi="Arial" w:cs="Arial"/>
-        </w:rPr>
-        <w:t>email</w:t>
-      </w:r>
-      <w:proofErr w:type="spellEnd"/>
-      <w:r>
-        <w:rPr>
-          <w:rFonts w:ascii="Arial" w:hAnsi="Arial" w:cs="Arial"/>
-        </w:rPr>
-        <w:t xml:space="preserve">, </w:t>
-      </w:r>
-      <w:proofErr w:type="spellStart"/>
-      <w:r>
-        <w:rPr>
-          <w:rFonts w:ascii="Arial" w:hAnsi="Arial" w:cs="Arial"/>
-        </w:rPr>
-        <w:t>rg</w:t>
-      </w:r>
-      <w:proofErr w:type="spellEnd"/>
-      <w:r>
-        <w:rPr>
-          <w:rFonts w:ascii="Arial" w:hAnsi="Arial" w:cs="Arial"/>
-        </w:rPr>
-        <w:t xml:space="preserve">, </w:t>
-      </w:r>
-      <w:proofErr w:type="spellStart"/>
-      <w:r>
-        <w:rPr>
-          <w:rFonts w:ascii="Arial" w:hAnsi="Arial" w:cs="Arial"/>
-        </w:rPr>
-        <w:t>cpf</w:t>
-      </w:r>
-      <w:proofErr w:type="spellEnd"/>
-      <w:r>
-        <w:rPr>
-          <w:rFonts w:ascii="Arial" w:hAnsi="Arial" w:cs="Arial"/>
-        </w:rPr>
-        <w:t xml:space="preserve"> e será gerada uma matrícula</w:t>
-      </w:r>
-      <w:r>
-        <w:rPr>
-          <w:rFonts w:ascii="Arial" w:hAnsi="Arial" w:cs="Arial"/>
-        </w:rPr>
-        <w:t xml:space="preserve">, </w:t>
-      </w:r>
       <w:r>
         <w:rPr>
           <w:rFonts w:ascii="Arial" w:hAnsi="Arial" w:cs="Arial"/>
@@ -433,21 +283,7 @@
         <w:rPr>
           <w:rFonts w:ascii="Arial" w:hAnsi="Arial" w:cs="Arial"/>
         </w:rPr>
-        <w:t xml:space="preserve"> terá os seguintes atributos: </w:t>
-      </w:r>
-      <w:proofErr w:type="spellStart"/>
-      <w:r>
-        <w:rPr>
-          <w:rFonts w:ascii="Arial" w:hAnsi="Arial" w:cs="Arial"/>
-        </w:rPr>
-        <w:t>código_fornecedor</w:t>
-      </w:r>
-      <w:proofErr w:type="spellEnd"/>
-      <w:r>
-        <w:rPr>
-          <w:rFonts w:ascii="Arial" w:hAnsi="Arial" w:cs="Arial"/>
-        </w:rPr>
-        <w:t>, nome, endereço (cep, logradouro, numero, bairro, cidade, uf), telefone (1, n).</w:t>
+        <w:t xml:space="preserve"> terá os seguintes atributos: código_fornecedor, nome, endereço (cep, logradouro, numero, bairro, cidade, uf), telefone (1, n).</w:t>
       </w:r>
     </w:p>
     <w:p>

</xml_diff>

<commit_message>
Modificações de atributos nome e descrição em produto + documentação do projeto
</commit_message>
<xml_diff>
--- a/Documento de Visão(Tópicos Integradores II).docx
+++ b/Documento de Visão(Tópicos Integradores II).docx
@@ -176,114 +176,120 @@
         </w:rPr>
         <w:t>campos</w:t>
       </w:r>
+      <w:r>
+        <w:rPr>
+          <w:rFonts w:ascii="Arial" w:hAnsi="Arial" w:cs="Arial"/>
+        </w:rPr>
+        <w:t>: código, nome, telefone (1,n), endereço (cep, logradouro, numero, bairro, cidade, uf), email e cnpj.</w:t>
+      </w:r>
+    </w:p>
+    <w:p>
+      <w:pPr>
+        <w:rPr>
+          <w:rFonts w:ascii="Arial" w:hAnsi="Arial" w:cs="Arial"/>
+        </w:rPr>
+      </w:pPr>
+      <w:r>
+        <w:rPr>
+          <w:rFonts w:ascii="Arial" w:hAnsi="Arial" w:cs="Arial"/>
+        </w:rPr>
+        <w:t>O cliente realiza vários pedidos e nesse pedido contém produtos e a quantidade do produto, tem também o código do pedido.</w:t>
+      </w:r>
+      <w:r>
+        <w:rPr>
+          <w:rFonts w:ascii="Arial" w:hAnsi="Arial" w:cs="Arial"/>
+        </w:rPr>
+        <w:t xml:space="preserve"> Mostra se o pedido foi autorizado.</w:t>
+      </w:r>
+    </w:p>
+    <w:p>
+      <w:pPr>
+        <w:rPr>
+          <w:rFonts w:ascii="Arial" w:hAnsi="Arial" w:cs="Arial"/>
+        </w:rPr>
+      </w:pPr>
+      <w:r>
+        <w:rPr>
+          <w:rFonts w:ascii="Arial" w:hAnsi="Arial" w:cs="Arial"/>
+        </w:rPr>
+        <w:t>O produto será cadastrado e o sistema irá controlar a quantidade do produto, entrada e saída, quem fará o controle dos produtos será o funcionário logado no sistema que será previamente cadastrado e fará login com sua matricula e uma senha.</w:t>
+      </w:r>
+    </w:p>
+    <w:p>
+      <w:pPr>
+        <w:rPr>
+          <w:rFonts w:ascii="Arial" w:hAnsi="Arial" w:cs="Arial"/>
+        </w:rPr>
+      </w:pPr>
+      <w:r>
+        <w:rPr>
+          <w:rFonts w:ascii="Arial" w:hAnsi="Arial" w:cs="Arial"/>
+        </w:rPr>
+        <w:t>O funcionário deverá informar no cadastro os seguintes campos: Nome, telefone, endereço (cep, logradouro, numero, bairro, cidade, uf), email, rg, cpf e será gerada uma matrícula</w:t>
+      </w:r>
+      <w:r>
+        <w:rPr>
+          <w:rFonts w:ascii="Arial" w:hAnsi="Arial" w:cs="Arial"/>
+        </w:rPr>
+        <w:t xml:space="preserve">, </w:t>
+      </w:r>
+      <w:r>
+        <w:rPr>
+          <w:rFonts w:ascii="Arial" w:hAnsi="Arial" w:cs="Arial"/>
+        </w:rPr>
+        <w:t>senha</w:t>
+      </w:r>
+      <w:r>
+        <w:rPr>
+          <w:rFonts w:ascii="Arial" w:hAnsi="Arial" w:cs="Arial"/>
+        </w:rPr>
+        <w:t xml:space="preserve"> e código</w:t>
+      </w:r>
+      <w:r>
+        <w:rPr>
+          <w:rFonts w:ascii="Arial" w:hAnsi="Arial" w:cs="Arial"/>
+        </w:rPr>
+        <w:t>. A senha poderá ser alterada após o cadastro do funcionário.</w:t>
+      </w:r>
+    </w:p>
+    <w:p>
+      <w:pPr>
+        <w:rPr>
+          <w:rFonts w:ascii="Arial" w:hAnsi="Arial" w:cs="Arial"/>
+        </w:rPr>
+      </w:pPr>
+      <w:r>
+        <w:rPr>
+          <w:rFonts w:ascii="Arial" w:hAnsi="Arial" w:cs="Arial"/>
+        </w:rPr>
+        <w:t>Quem fornece os produtos é o fornecedor, cada produto só tem um fornecedor, mas o mesmo fornecedor pode fornecer vários produtos.</w:t>
+      </w:r>
+    </w:p>
+    <w:p>
+      <w:pPr>
+        <w:rPr>
+          <w:rFonts w:ascii="Arial" w:hAnsi="Arial" w:cs="Arial"/>
+        </w:rPr>
+      </w:pPr>
+      <w:r>
+        <w:rPr>
+          <w:rFonts w:ascii="Arial" w:hAnsi="Arial" w:cs="Arial"/>
+        </w:rPr>
+        <w:t>O fornecedor</w:t>
+      </w:r>
+      <w:r>
+        <w:rPr>
+          <w:rFonts w:ascii="Arial" w:hAnsi="Arial" w:cs="Arial"/>
+        </w:rPr>
+        <w:t xml:space="preserve"> terá os seguintes atributos: código_fornecedor, nome, endereço (cep, logradouro, numero, bairro, cidade, uf), telefone</w:t>
+      </w:r>
       <w:bookmarkStart w:id="0" w:name="_GoBack"/>
       <w:bookmarkEnd w:id="0"/>
       <w:r>
         <w:rPr>
           <w:rFonts w:ascii="Arial" w:hAnsi="Arial" w:cs="Arial"/>
         </w:rPr>
-        <w:t>: código, nome, telefone (1,n), endereço (cep, logradouro, numero, bairro, cidade, uf), email e cnpj.</w:t>
-      </w:r>
-    </w:p>
-    <w:p>
-      <w:pPr>
-        <w:rPr>
-          <w:rFonts w:ascii="Arial" w:hAnsi="Arial" w:cs="Arial"/>
-        </w:rPr>
-      </w:pPr>
-      <w:r>
-        <w:rPr>
-          <w:rFonts w:ascii="Arial" w:hAnsi="Arial" w:cs="Arial"/>
-        </w:rPr>
-        <w:t>O cliente realiza vários pedidos e nesse pedido contém produtos e a quantidade do produto, tem também o código do pedido.</w:t>
-      </w:r>
-      <w:r>
-        <w:rPr>
-          <w:rFonts w:ascii="Arial" w:hAnsi="Arial" w:cs="Arial"/>
-        </w:rPr>
-        <w:t xml:space="preserve"> Mostra se o pedido foi autorizado.</w:t>
-      </w:r>
-    </w:p>
-    <w:p>
-      <w:pPr>
-        <w:rPr>
-          <w:rFonts w:ascii="Arial" w:hAnsi="Arial" w:cs="Arial"/>
-        </w:rPr>
-      </w:pPr>
-      <w:r>
-        <w:rPr>
-          <w:rFonts w:ascii="Arial" w:hAnsi="Arial" w:cs="Arial"/>
-        </w:rPr>
-        <w:t>O produto será cadastrado e o sistema irá controlar a quantidade do produto, entrada e saída, quem fará o controle dos produtos será o funcionário logado no sistema que será previamente cadastrado e fará login com sua matricula e uma senha.</w:t>
-      </w:r>
-    </w:p>
-    <w:p>
-      <w:pPr>
-        <w:rPr>
-          <w:rFonts w:ascii="Arial" w:hAnsi="Arial" w:cs="Arial"/>
-        </w:rPr>
-      </w:pPr>
-      <w:r>
-        <w:rPr>
-          <w:rFonts w:ascii="Arial" w:hAnsi="Arial" w:cs="Arial"/>
-        </w:rPr>
-        <w:t>O funcionário deverá informar no cadastro os seguintes campos: Nome, telefone (1,n), endereço (cep, logradouro, numero, bairro, cidade, uf), email, rg, cpf e será gerada uma matrícula</w:t>
-      </w:r>
-      <w:r>
-        <w:rPr>
-          <w:rFonts w:ascii="Arial" w:hAnsi="Arial" w:cs="Arial"/>
-        </w:rPr>
-        <w:t xml:space="preserve">, </w:t>
-      </w:r>
-      <w:r>
-        <w:rPr>
-          <w:rFonts w:ascii="Arial" w:hAnsi="Arial" w:cs="Arial"/>
-        </w:rPr>
-        <w:t>senha</w:t>
-      </w:r>
-      <w:r>
-        <w:rPr>
-          <w:rFonts w:ascii="Arial" w:hAnsi="Arial" w:cs="Arial"/>
-        </w:rPr>
-        <w:t xml:space="preserve"> e código</w:t>
-      </w:r>
-      <w:r>
-        <w:rPr>
-          <w:rFonts w:ascii="Arial" w:hAnsi="Arial" w:cs="Arial"/>
-        </w:rPr>
-        <w:t>. A senha poderá ser alterada após o cadastro do funcionário.</w:t>
-      </w:r>
-    </w:p>
-    <w:p>
-      <w:pPr>
-        <w:rPr>
-          <w:rFonts w:ascii="Arial" w:hAnsi="Arial" w:cs="Arial"/>
-        </w:rPr>
-      </w:pPr>
-      <w:r>
-        <w:rPr>
-          <w:rFonts w:ascii="Arial" w:hAnsi="Arial" w:cs="Arial"/>
-        </w:rPr>
-        <w:t>Quem fornece os produtos é o fornecedor, cada produto só tem um fornecedor, mas o mesmo fornecedor pode fornecer vários produtos.</w:t>
-      </w:r>
-    </w:p>
-    <w:p>
-      <w:pPr>
-        <w:rPr>
-          <w:rFonts w:ascii="Arial" w:hAnsi="Arial" w:cs="Arial"/>
-        </w:rPr>
-      </w:pPr>
-      <w:r>
-        <w:rPr>
-          <w:rFonts w:ascii="Arial" w:hAnsi="Arial" w:cs="Arial"/>
-        </w:rPr>
-        <w:t>O fornecedor</w:t>
-      </w:r>
-      <w:r>
-        <w:rPr>
-          <w:rFonts w:ascii="Arial" w:hAnsi="Arial" w:cs="Arial"/>
-        </w:rPr>
-        <w:t xml:space="preserve"> terá os seguintes atributos: código_fornecedor, nome, endereço (cep, logradouro, numero, bairro, cidade, uf), telefone (1, n).</w:t>
+        <w:t>.</w:t>
       </w:r>
     </w:p>
     <w:p>

</xml_diff>

<commit_message>
Unificacao do campo cpf e cnpj
</commit_message>
<xml_diff>
--- a/Documento de Visão(Tópicos Integradores II).docx
+++ b/Documento de Visão(Tópicos Integradores II).docx
@@ -13,7 +13,15 @@
         <w:rPr>
           <w:rFonts w:ascii="Arial" w:hAnsi="Arial" w:cs="Arial"/>
         </w:rPr>
-        <w:t>CENTRO UNIVERSITÁRIO JOAQUIM NABUCO</w:t>
+        <w:t>CENTRO UNIVERSITÁR</w:t>
+      </w:r>
+      <w:bookmarkStart w:id="0" w:name="_GoBack"/>
+      <w:bookmarkEnd w:id="0"/>
+      <w:r>
+        <w:rPr>
+          <w:rFonts w:ascii="Arial" w:hAnsi="Arial" w:cs="Arial"/>
+        </w:rPr>
+        <w:t>IO JOAQUIM NABUCO</w:t>
       </w:r>
     </w:p>
     <w:p>
@@ -27,19 +35,7 @@
         <w:rPr>
           <w:rFonts w:ascii="Arial" w:hAnsi="Arial" w:cs="Arial"/>
         </w:rPr>
-        <w:t>Tópicos Integradores II</w:t>
-      </w:r>
-      <w:r>
-        <w:rPr>
-          <w:rFonts w:ascii="Arial" w:hAnsi="Arial" w:cs="Arial"/>
-        </w:rPr>
-        <w:t xml:space="preserve">, </w:t>
-      </w:r>
-      <w:r>
-        <w:rPr>
-          <w:rFonts w:ascii="Arial" w:hAnsi="Arial" w:cs="Arial"/>
-        </w:rPr>
-        <w:t>George Fragoso</w:t>
+        <w:t>Tópicos Integradores II, George Fragoso</w:t>
       </w:r>
     </w:p>
     <w:p>
@@ -54,7 +50,21 @@
         <w:rPr>
           <w:rFonts w:ascii="Arial" w:hAnsi="Arial" w:cs="Arial"/>
         </w:rPr>
-        <w:t>Vinícius Marinho Pergentino de Santana, 01307542</w:t>
+        <w:t xml:space="preserve">Vinícius Marinho </w:t>
+      </w:r>
+      <w:proofErr w:type="spellStart"/>
+      <w:r>
+        <w:rPr>
+          <w:rFonts w:ascii="Arial" w:hAnsi="Arial" w:cs="Arial"/>
+        </w:rPr>
+        <w:t>Pergentino</w:t>
+      </w:r>
+      <w:proofErr w:type="spellEnd"/>
+      <w:r>
+        <w:rPr>
+          <w:rFonts w:ascii="Arial" w:hAnsi="Arial" w:cs="Arial"/>
+        </w:rPr>
+        <w:t xml:space="preserve"> de Santana, 01307542</w:t>
       </w:r>
     </w:p>
     <w:p>
@@ -79,11 +89,13 @@
       <w:pPr>
         <w:rPr>
           <w:rFonts w:ascii="Arial" w:hAnsi="Arial" w:cs="Arial"/>
-        </w:rPr>
-      </w:pPr>
-      <w:r>
-        <w:rPr>
-          <w:rFonts w:ascii="Arial" w:hAnsi="Arial" w:cs="Arial"/>
+          <w:lang w:eastAsia="pt-BR"/>
+        </w:rPr>
+      </w:pPr>
+      <w:r>
+        <w:rPr>
+          <w:rFonts w:ascii="Arial" w:hAnsi="Arial" w:cs="Arial"/>
+          <w:lang w:eastAsia="pt-BR"/>
         </w:rPr>
         <w:t xml:space="preserve">O sistema fará o controle de entrada e saída dos produtos, avisará quando o produto estiver de estoque baixo, avisará quando não tiver quantidade disponível para retirada em estoque. </w:t>
       </w:r>
@@ -92,11 +104,13 @@
       <w:pPr>
         <w:rPr>
           <w:rFonts w:ascii="Arial" w:hAnsi="Arial" w:cs="Arial"/>
-        </w:rPr>
-      </w:pPr>
-      <w:r>
-        <w:rPr>
-          <w:rFonts w:ascii="Arial" w:hAnsi="Arial" w:cs="Arial"/>
+          <w:lang w:eastAsia="pt-BR"/>
+        </w:rPr>
+      </w:pPr>
+      <w:r>
+        <w:rPr>
+          <w:rFonts w:ascii="Arial" w:hAnsi="Arial" w:cs="Arial"/>
+          <w:lang w:eastAsia="pt-BR"/>
         </w:rPr>
         <w:t>Quando o estoque estiver baixo ele gerará o alerta e informará o produto que está faltando junto com os dados do fornecedor para que entre em contato.</w:t>
       </w:r>
@@ -105,11 +119,13 @@
       <w:pPr>
         <w:rPr>
           <w:rFonts w:ascii="Arial" w:hAnsi="Arial" w:cs="Arial"/>
-        </w:rPr>
-      </w:pPr>
-      <w:r>
-        <w:rPr>
-          <w:rFonts w:ascii="Arial" w:hAnsi="Arial" w:cs="Arial"/>
+          <w:lang w:eastAsia="pt-BR"/>
+        </w:rPr>
+      </w:pPr>
+      <w:r>
+        <w:rPr>
+          <w:rFonts w:ascii="Arial" w:hAnsi="Arial" w:cs="Arial"/>
+          <w:lang w:eastAsia="pt-BR"/>
         </w:rPr>
         <w:t>O sistema irá mapear quais produtos ficam mais tempo em estoque e quais produtos ficam menos tempo e irá mostrar decisões para reduzir o custo.</w:t>
       </w:r>
@@ -118,11 +134,13 @@
       <w:pPr>
         <w:rPr>
           <w:rFonts w:ascii="Arial" w:hAnsi="Arial" w:cs="Arial"/>
-        </w:rPr>
-      </w:pPr>
-      <w:r>
-        <w:rPr>
-          <w:rFonts w:ascii="Arial" w:hAnsi="Arial" w:cs="Arial"/>
+          <w:lang w:eastAsia="pt-BR"/>
+        </w:rPr>
+      </w:pPr>
+      <w:r>
+        <w:rPr>
+          <w:rFonts w:ascii="Arial" w:hAnsi="Arial" w:cs="Arial"/>
+          <w:lang w:eastAsia="pt-BR"/>
         </w:rPr>
         <w:t>Existirão dois tipos de Cliente, o cliente pessoa física e o cliente pessoa jurídica.</w:t>
       </w:r>
@@ -131,136 +149,232 @@
       <w:pPr>
         <w:rPr>
           <w:rFonts w:ascii="Arial" w:hAnsi="Arial" w:cs="Arial"/>
-        </w:rPr>
-      </w:pPr>
-      <w:r>
-        <w:rPr>
-          <w:rFonts w:ascii="Arial" w:hAnsi="Arial" w:cs="Arial"/>
-        </w:rPr>
-        <w:t xml:space="preserve">No cliente pessoa física terão os seguintes </w:t>
-      </w:r>
-      <w:r>
-        <w:rPr>
-          <w:rFonts w:ascii="Arial" w:hAnsi="Arial" w:cs="Arial"/>
-        </w:rPr>
-        <w:t>campos</w:t>
-      </w:r>
-      <w:r>
-        <w:rPr>
-          <w:rFonts w:ascii="Arial" w:hAnsi="Arial" w:cs="Arial"/>
-        </w:rPr>
-        <w:t>: código, nome, telefone (1,n), endereço (cep, logradouro, numero, bairro, cidade, uf)</w:t>
-      </w:r>
-      <w:r>
-        <w:rPr>
-          <w:rFonts w:ascii="Arial" w:hAnsi="Arial" w:cs="Arial"/>
-        </w:rPr>
-        <w:t>, email, rg e cpf.</w:t>
-      </w:r>
-    </w:p>
-    <w:p>
-      <w:pPr>
-        <w:rPr>
-          <w:rFonts w:ascii="Arial" w:hAnsi="Arial" w:cs="Arial"/>
-        </w:rPr>
-      </w:pPr>
-      <w:r>
-        <w:rPr>
-          <w:rFonts w:ascii="Arial" w:hAnsi="Arial" w:cs="Arial"/>
-        </w:rPr>
-        <w:t xml:space="preserve">No cliente pessoa jurídica terão os seguintes </w:t>
-      </w:r>
-      <w:r>
-        <w:rPr>
-          <w:rFonts w:ascii="Arial" w:hAnsi="Arial" w:cs="Arial"/>
-        </w:rPr>
-        <w:t>campos</w:t>
-      </w:r>
-      <w:r>
-        <w:rPr>
-          <w:rFonts w:ascii="Arial" w:hAnsi="Arial" w:cs="Arial"/>
-        </w:rPr>
-        <w:t>: código, nome, telefone (1,n), endereço (cep, logradouro, numero, bairro, cidade, uf), email e cnpj.</w:t>
-      </w:r>
-    </w:p>
-    <w:p>
-      <w:pPr>
-        <w:rPr>
-          <w:rFonts w:ascii="Arial" w:hAnsi="Arial" w:cs="Arial"/>
-        </w:rPr>
-      </w:pPr>
-      <w:r>
-        <w:rPr>
-          <w:rFonts w:ascii="Arial" w:hAnsi="Arial" w:cs="Arial"/>
-        </w:rPr>
-        <w:t>O cliente realiza vários pedidos e nesse pedido contém produtos e a quantidade do produto, tem também o código do pedido.</w:t>
-      </w:r>
-      <w:r>
-        <w:rPr>
-          <w:rFonts w:ascii="Arial" w:hAnsi="Arial" w:cs="Arial"/>
-        </w:rPr>
-        <w:t xml:space="preserve"> Mostra se o pedido foi autorizado.</w:t>
-      </w:r>
-    </w:p>
-    <w:p>
-      <w:pPr>
-        <w:rPr>
-          <w:rFonts w:ascii="Arial" w:hAnsi="Arial" w:cs="Arial"/>
-        </w:rPr>
-      </w:pPr>
-      <w:r>
-        <w:rPr>
-          <w:rFonts w:ascii="Arial" w:hAnsi="Arial" w:cs="Arial"/>
-        </w:rPr>
-        <w:t>O produto será cadastrado e o sistema irá controlar a quantidade do produto, entrada e saída, quem fará o controle dos produtos será o funcionário logado no sistema que será previamente cadastrado e fará login com sua matricula e uma senha.</w:t>
-      </w:r>
-    </w:p>
-    <w:p>
-      <w:pPr>
-        <w:rPr>
-          <w:rFonts w:ascii="Arial" w:hAnsi="Arial" w:cs="Arial"/>
-        </w:rPr>
-      </w:pPr>
-      <w:r>
-        <w:rPr>
-          <w:rFonts w:ascii="Arial" w:hAnsi="Arial" w:cs="Arial"/>
-        </w:rPr>
-        <w:t>O funcionário deverá informar no cadastro os seguintes campos: Nome, telefone, endereço (cep, logradouro, numero, bairro, cidade, uf), email, rg, cpf e será gerada uma matrícula</w:t>
-      </w:r>
-      <w:r>
-        <w:rPr>
-          <w:rFonts w:ascii="Arial" w:hAnsi="Arial" w:cs="Arial"/>
+          <w:lang w:eastAsia="pt-BR"/>
+        </w:rPr>
+      </w:pPr>
+      <w:r>
+        <w:rPr>
+          <w:rFonts w:ascii="Arial" w:hAnsi="Arial" w:cs="Arial"/>
+          <w:lang w:eastAsia="pt-BR"/>
+        </w:rPr>
+        <w:t xml:space="preserve">No cliente pessoa física terão os seguintes campos: código, nome, telefone, endereço (cep, logradouro, numero, bairro, cidade, uf), </w:t>
+      </w:r>
+      <w:proofErr w:type="spellStart"/>
+      <w:r>
+        <w:rPr>
+          <w:rFonts w:ascii="Arial" w:hAnsi="Arial" w:cs="Arial"/>
+          <w:lang w:eastAsia="pt-BR"/>
+        </w:rPr>
+        <w:t>email</w:t>
+      </w:r>
+      <w:proofErr w:type="spellEnd"/>
+      <w:r>
+        <w:rPr>
+          <w:rFonts w:ascii="Arial" w:hAnsi="Arial" w:cs="Arial"/>
+          <w:lang w:eastAsia="pt-BR"/>
         </w:rPr>
         <w:t xml:space="preserve">, </w:t>
       </w:r>
-      <w:r>
-        <w:rPr>
-          <w:rFonts w:ascii="Arial" w:hAnsi="Arial" w:cs="Arial"/>
-        </w:rPr>
-        <w:t>senha</w:t>
-      </w:r>
-      <w:r>
-        <w:rPr>
-          <w:rFonts w:ascii="Arial" w:hAnsi="Arial" w:cs="Arial"/>
-        </w:rPr>
-        <w:t xml:space="preserve"> e código</w:t>
-      </w:r>
-      <w:r>
-        <w:rPr>
-          <w:rFonts w:ascii="Arial" w:hAnsi="Arial" w:cs="Arial"/>
-        </w:rPr>
-        <w:t>. A senha poderá ser alterada após o cadastro do funcionário.</w:t>
-      </w:r>
-    </w:p>
-    <w:p>
-      <w:pPr>
-        <w:rPr>
-          <w:rFonts w:ascii="Arial" w:hAnsi="Arial" w:cs="Arial"/>
-        </w:rPr>
-      </w:pPr>
-      <w:r>
-        <w:rPr>
-          <w:rFonts w:ascii="Arial" w:hAnsi="Arial" w:cs="Arial"/>
+      <w:proofErr w:type="spellStart"/>
+      <w:r>
+        <w:rPr>
+          <w:rFonts w:ascii="Arial" w:hAnsi="Arial" w:cs="Arial"/>
+          <w:lang w:eastAsia="pt-BR"/>
+        </w:rPr>
+        <w:t>rg</w:t>
+      </w:r>
+      <w:proofErr w:type="spellEnd"/>
+      <w:r>
+        <w:rPr>
+          <w:rFonts w:ascii="Arial" w:hAnsi="Arial" w:cs="Arial"/>
+          <w:lang w:eastAsia="pt-BR"/>
+        </w:rPr>
+        <w:t xml:space="preserve"> e </w:t>
+      </w:r>
+      <w:proofErr w:type="spellStart"/>
+      <w:r>
+        <w:rPr>
+          <w:rFonts w:ascii="Arial" w:hAnsi="Arial" w:cs="Arial"/>
+          <w:lang w:eastAsia="pt-BR"/>
+        </w:rPr>
+        <w:t>cpf</w:t>
+      </w:r>
+      <w:proofErr w:type="spellEnd"/>
+      <w:r>
+        <w:rPr>
+          <w:rFonts w:ascii="Arial" w:hAnsi="Arial" w:cs="Arial"/>
+          <w:lang w:eastAsia="pt-BR"/>
+        </w:rPr>
+        <w:t>.</w:t>
+      </w:r>
+    </w:p>
+    <w:p>
+      <w:pPr>
+        <w:rPr>
+          <w:rFonts w:ascii="Arial" w:hAnsi="Arial" w:cs="Arial"/>
+          <w:lang w:eastAsia="pt-BR"/>
+        </w:rPr>
+      </w:pPr>
+      <w:r>
+        <w:rPr>
+          <w:rFonts w:ascii="Arial" w:hAnsi="Arial" w:cs="Arial"/>
+          <w:lang w:eastAsia="pt-BR"/>
+        </w:rPr>
+        <w:t xml:space="preserve">No cliente pessoa jurídica terão os seguintes campos: código, nome, </w:t>
+      </w:r>
+      <w:proofErr w:type="gramStart"/>
+      <w:r>
+        <w:rPr>
+          <w:rFonts w:ascii="Arial" w:hAnsi="Arial" w:cs="Arial"/>
+          <w:lang w:eastAsia="pt-BR"/>
+        </w:rPr>
+        <w:t>telefone ,</w:t>
+      </w:r>
+      <w:proofErr w:type="gramEnd"/>
+      <w:r>
+        <w:rPr>
+          <w:rFonts w:ascii="Arial" w:hAnsi="Arial" w:cs="Arial"/>
+          <w:lang w:eastAsia="pt-BR"/>
+        </w:rPr>
+        <w:t xml:space="preserve"> endereço (cep, logradouro, numero, bairro, cidade, uf), </w:t>
+      </w:r>
+      <w:proofErr w:type="spellStart"/>
+      <w:r>
+        <w:rPr>
+          <w:rFonts w:ascii="Arial" w:hAnsi="Arial" w:cs="Arial"/>
+          <w:lang w:eastAsia="pt-BR"/>
+        </w:rPr>
+        <w:t>email</w:t>
+      </w:r>
+      <w:proofErr w:type="spellEnd"/>
+      <w:r>
+        <w:rPr>
+          <w:rFonts w:ascii="Arial" w:hAnsi="Arial" w:cs="Arial"/>
+          <w:lang w:eastAsia="pt-BR"/>
+        </w:rPr>
+        <w:t xml:space="preserve"> e </w:t>
+      </w:r>
+      <w:proofErr w:type="spellStart"/>
+      <w:r>
+        <w:rPr>
+          <w:rFonts w:ascii="Arial" w:hAnsi="Arial" w:cs="Arial"/>
+          <w:lang w:eastAsia="pt-BR"/>
+        </w:rPr>
+        <w:t>cnpj</w:t>
+      </w:r>
+      <w:proofErr w:type="spellEnd"/>
+      <w:r>
+        <w:rPr>
+          <w:rFonts w:ascii="Arial" w:hAnsi="Arial" w:cs="Arial"/>
+          <w:lang w:eastAsia="pt-BR"/>
+        </w:rPr>
+        <w:t>.</w:t>
+      </w:r>
+    </w:p>
+    <w:p>
+      <w:pPr>
+        <w:rPr>
+          <w:rFonts w:ascii="Arial" w:hAnsi="Arial" w:cs="Arial"/>
+          <w:lang w:eastAsia="pt-BR"/>
+        </w:rPr>
+      </w:pPr>
+      <w:r>
+        <w:rPr>
+          <w:rFonts w:ascii="Arial" w:hAnsi="Arial" w:cs="Arial"/>
+          <w:lang w:eastAsia="pt-BR"/>
+        </w:rPr>
+        <w:t>O cliente realiza vários pedidos e nesse pedido contém produtos e a quantidade do produto, tem também o código do pedido. Mostra se o pedido foi autorizado.</w:t>
+      </w:r>
+    </w:p>
+    <w:p>
+      <w:pPr>
+        <w:rPr>
+          <w:rFonts w:ascii="Arial" w:hAnsi="Arial" w:cs="Arial"/>
+          <w:lang w:eastAsia="pt-BR"/>
+        </w:rPr>
+      </w:pPr>
+      <w:r>
+        <w:rPr>
+          <w:rFonts w:ascii="Arial" w:hAnsi="Arial" w:cs="Arial"/>
+          <w:lang w:eastAsia="pt-BR"/>
+        </w:rPr>
+        <w:t>O produto será cadastrado com nome, descrição e o sistema irá controlar a quantidade do produto, entrada e saída, quem fará o controle dos produtos será o funcionário logado no sistema que será previamente cadastrado e fará login com sua matricula e uma senha.</w:t>
+      </w:r>
+    </w:p>
+    <w:p>
+      <w:pPr>
+        <w:rPr>
+          <w:rFonts w:ascii="Arial" w:hAnsi="Arial" w:cs="Arial"/>
+          <w:lang w:eastAsia="pt-BR"/>
+        </w:rPr>
+      </w:pPr>
+      <w:r>
+        <w:rPr>
+          <w:rFonts w:ascii="Arial" w:hAnsi="Arial" w:cs="Arial"/>
+          <w:lang w:eastAsia="pt-BR"/>
+        </w:rPr>
+        <w:t xml:space="preserve">O funcionário deverá informar no cadastro os seguintes campos: Nome, telefone, endereço (cep, logradouro, numero, bairro, cidade, uf), </w:t>
+      </w:r>
+      <w:proofErr w:type="spellStart"/>
+      <w:r>
+        <w:rPr>
+          <w:rFonts w:ascii="Arial" w:hAnsi="Arial" w:cs="Arial"/>
+          <w:lang w:eastAsia="pt-BR"/>
+        </w:rPr>
+        <w:t>email</w:t>
+      </w:r>
+      <w:proofErr w:type="spellEnd"/>
+      <w:r>
+        <w:rPr>
+          <w:rFonts w:ascii="Arial" w:hAnsi="Arial" w:cs="Arial"/>
+          <w:lang w:eastAsia="pt-BR"/>
+        </w:rPr>
+        <w:t xml:space="preserve">, </w:t>
+      </w:r>
+      <w:proofErr w:type="spellStart"/>
+      <w:r>
+        <w:rPr>
+          <w:rFonts w:ascii="Arial" w:hAnsi="Arial" w:cs="Arial"/>
+          <w:lang w:eastAsia="pt-BR"/>
+        </w:rPr>
+        <w:t>rg</w:t>
+      </w:r>
+      <w:proofErr w:type="spellEnd"/>
+      <w:r>
+        <w:rPr>
+          <w:rFonts w:ascii="Arial" w:hAnsi="Arial" w:cs="Arial"/>
+          <w:lang w:eastAsia="pt-BR"/>
+        </w:rPr>
+        <w:t xml:space="preserve">, </w:t>
+      </w:r>
+      <w:proofErr w:type="spellStart"/>
+      <w:r>
+        <w:rPr>
+          <w:rFonts w:ascii="Arial" w:hAnsi="Arial" w:cs="Arial"/>
+          <w:lang w:eastAsia="pt-BR"/>
+        </w:rPr>
+        <w:t>cpf</w:t>
+      </w:r>
+      <w:proofErr w:type="spellEnd"/>
+      <w:r>
+        <w:rPr>
+          <w:rFonts w:ascii="Arial" w:hAnsi="Arial" w:cs="Arial"/>
+          <w:lang w:eastAsia="pt-BR"/>
+        </w:rPr>
+        <w:t xml:space="preserve"> e será gerada uma matrícula, senha e código. A senha poderá ser alterada após o cadastro do funcionário.</w:t>
+      </w:r>
+    </w:p>
+    <w:p>
+      <w:pPr>
+        <w:rPr>
+          <w:rFonts w:ascii="Arial" w:hAnsi="Arial" w:cs="Arial"/>
+          <w:lang w:eastAsia="pt-BR"/>
+        </w:rPr>
+      </w:pPr>
+      <w:r>
+        <w:rPr>
+          <w:rFonts w:ascii="Arial" w:hAnsi="Arial" w:cs="Arial"/>
+          <w:lang w:eastAsia="pt-BR"/>
         </w:rPr>
         <w:t>Quem fornece os produtos é o fornecedor, cada produto só tem um fornecedor, mas o mesmo fornecedor pode fornecer vários produtos.</w:t>
       </w:r>
@@ -269,35 +383,32 @@
       <w:pPr>
         <w:rPr>
           <w:rFonts w:ascii="Arial" w:hAnsi="Arial" w:cs="Arial"/>
-        </w:rPr>
-      </w:pPr>
-      <w:r>
-        <w:rPr>
-          <w:rFonts w:ascii="Arial" w:hAnsi="Arial" w:cs="Arial"/>
-        </w:rPr>
-        <w:t>O fornecedor</w:t>
-      </w:r>
-      <w:r>
-        <w:rPr>
-          <w:rFonts w:ascii="Arial" w:hAnsi="Arial" w:cs="Arial"/>
-        </w:rPr>
-        <w:t xml:space="preserve"> terá os seguintes atributos: código_fornecedor, nome, endereço (cep, logradouro, numero, bairro, cidade, uf), telefone</w:t>
-      </w:r>
-      <w:bookmarkStart w:id="0" w:name="_GoBack"/>
-      <w:bookmarkEnd w:id="0"/>
-      <w:r>
-        <w:rPr>
-          <w:rFonts w:ascii="Arial" w:hAnsi="Arial" w:cs="Arial"/>
-        </w:rPr>
-        <w:t>.</w:t>
-      </w:r>
-    </w:p>
-    <w:p>
-      <w:pPr>
-        <w:rPr>
-          <w:rFonts w:ascii="Arial" w:hAnsi="Arial" w:cs="Arial"/>
-        </w:rPr>
-      </w:pPr>
+          <w:lang w:eastAsia="pt-BR"/>
+        </w:rPr>
+      </w:pPr>
+      <w:r>
+        <w:rPr>
+          <w:rFonts w:ascii="Arial" w:hAnsi="Arial" w:cs="Arial"/>
+          <w:lang w:eastAsia="pt-BR"/>
+        </w:rPr>
+        <w:t xml:space="preserve">O fornecedor terá os seguintes atributos: </w:t>
+      </w:r>
+      <w:proofErr w:type="spellStart"/>
+      <w:r>
+        <w:rPr>
+          <w:rFonts w:ascii="Arial" w:hAnsi="Arial" w:cs="Arial"/>
+          <w:lang w:eastAsia="pt-BR"/>
+        </w:rPr>
+        <w:t>código_fornecedor</w:t>
+      </w:r>
+      <w:proofErr w:type="spellEnd"/>
+      <w:r>
+        <w:rPr>
+          <w:rFonts w:ascii="Arial" w:hAnsi="Arial" w:cs="Arial"/>
+          <w:lang w:eastAsia="pt-BR"/>
+        </w:rPr>
+        <w:t>, nome, endereço (cep, logradouro, numero, bairro, cidade, uf), telefone.</w:t>
+      </w:r>
     </w:p>
     <w:sectPr>
       <w:pgSz w:w="11906" w:h="16838"/>

</xml_diff>

<commit_message>
Alteracao no atributo de Fornecedor + atributos do diagrama de classes
</commit_message>
<xml_diff>
--- a/Documento de Visão(Tópicos Integradores II).docx
+++ b/Documento de Visão(Tópicos Integradores II).docx
@@ -4,6 +4,19 @@
   <w:body>
     <w:p>
       <w:pPr>
+        <w:rPr>
+          <w:rFonts w:ascii="Arial" w:hAnsi="Arial" w:cs="Arial"/>
+        </w:rPr>
+      </w:pPr>
+      <w:r>
+        <w:rPr>
+          <w:rFonts w:ascii="Arial" w:hAnsi="Arial" w:cs="Arial"/>
+        </w:rPr>
+        <w:t>CENTRO UNIVERSITÁRIO JOAQUIM NABUCO</w:t>
+      </w:r>
+    </w:p>
+    <w:p>
+      <w:pPr>
         <w:jc w:val="center"/>
         <w:rPr>
           <w:rFonts w:ascii="Arial" w:hAnsi="Arial" w:cs="Arial"/>
@@ -13,262 +26,139 @@
         <w:rPr>
           <w:rFonts w:ascii="Arial" w:hAnsi="Arial" w:cs="Arial"/>
         </w:rPr>
-        <w:t>CENTRO UNIVERSITÁR</w:t>
+        <w:t>Tópicos Integradores II, George Fragoso</w:t>
+      </w:r>
+    </w:p>
+    <w:p>
+      <w:pPr>
+        <w:spacing w:line="360" w:lineRule="auto"/>
+        <w:jc w:val="center"/>
+        <w:rPr>
+          <w:rFonts w:ascii="Arial" w:hAnsi="Arial" w:cs="Arial"/>
+        </w:rPr>
+      </w:pPr>
+      <w:r>
+        <w:rPr>
+          <w:rFonts w:ascii="Arial" w:hAnsi="Arial" w:cs="Arial"/>
+        </w:rPr>
+        <w:t>Vinícius Marinho Pergentino de Santana, 01307542</w:t>
+      </w:r>
+    </w:p>
+    <w:p>
+      <w:pPr>
+        <w:jc w:val="center"/>
+        <w:rPr>
+          <w:rFonts w:ascii="Arial" w:hAnsi="Arial" w:cs="Arial"/>
+          <w:b/>
+          <w:bCs/>
+        </w:rPr>
+      </w:pPr>
+      <w:r>
+        <w:rPr>
+          <w:rFonts w:ascii="Arial" w:hAnsi="Arial" w:cs="Arial"/>
+          <w:b/>
+          <w:bCs/>
+        </w:rPr>
+        <w:t>Modelo de Visão</w:t>
+      </w:r>
+    </w:p>
+    <w:p>
+      <w:pPr>
+        <w:rPr>
+          <w:rFonts w:ascii="Arial" w:hAnsi="Arial" w:cs="Arial"/>
+          <w:lang w:eastAsia="pt-BR"/>
+        </w:rPr>
+      </w:pPr>
+      <w:r>
+        <w:rPr>
+          <w:rFonts w:ascii="Arial" w:hAnsi="Arial" w:cs="Arial"/>
+          <w:lang w:eastAsia="pt-BR"/>
+        </w:rPr>
+        <w:t xml:space="preserve">O sistema fará o controle de entrada e saída dos produtos, avisará quando o produto estiver de estoque baixo, avisará quando não tiver quantidade disponível para retirada em estoque. </w:t>
+      </w:r>
+    </w:p>
+    <w:p>
+      <w:pPr>
+        <w:rPr>
+          <w:rFonts w:ascii="Arial" w:hAnsi="Arial" w:cs="Arial"/>
+          <w:lang w:eastAsia="pt-BR"/>
+        </w:rPr>
+      </w:pPr>
+      <w:r>
+        <w:rPr>
+          <w:rFonts w:ascii="Arial" w:hAnsi="Arial" w:cs="Arial"/>
+          <w:lang w:eastAsia="pt-BR"/>
+        </w:rPr>
+        <w:t>Quando o estoque estiver baixo ele gerará o alerta e informará o produto que está faltando junto com os dados do fornecedor para que entre em contato.</w:t>
+      </w:r>
+    </w:p>
+    <w:p>
+      <w:pPr>
+        <w:rPr>
+          <w:rFonts w:ascii="Arial" w:hAnsi="Arial" w:cs="Arial"/>
+          <w:lang w:eastAsia="pt-BR"/>
+        </w:rPr>
+      </w:pPr>
+      <w:r>
+        <w:rPr>
+          <w:rFonts w:ascii="Arial" w:hAnsi="Arial" w:cs="Arial"/>
+          <w:lang w:eastAsia="pt-BR"/>
+        </w:rPr>
+        <w:t>O sistema irá mapear quais produtos ficam mais tempo em estoque e quais produtos ficam menos tempo e irá mostrar decisões para reduzir o custo.</w:t>
+      </w:r>
+    </w:p>
+    <w:p>
+      <w:pPr>
+        <w:rPr>
+          <w:rFonts w:ascii="Arial" w:hAnsi="Arial" w:cs="Arial"/>
+          <w:lang w:eastAsia="pt-BR"/>
+        </w:rPr>
+      </w:pPr>
+      <w:r>
+        <w:rPr>
+          <w:rFonts w:ascii="Arial" w:hAnsi="Arial" w:cs="Arial"/>
+          <w:lang w:eastAsia="pt-BR"/>
+        </w:rPr>
+        <w:t>Existirão dois tipos de Cliente, o cliente pessoa física e o cliente pessoa jurídica.</w:t>
+      </w:r>
+    </w:p>
+    <w:p>
+      <w:pPr>
+        <w:rPr>
+          <w:rFonts w:ascii="Arial" w:hAnsi="Arial" w:cs="Arial"/>
+          <w:lang w:eastAsia="pt-BR"/>
+        </w:rPr>
+      </w:pPr>
+      <w:r>
+        <w:rPr>
+          <w:rFonts w:ascii="Arial" w:hAnsi="Arial" w:cs="Arial"/>
+          <w:lang w:eastAsia="pt-BR"/>
+        </w:rPr>
+        <w:t>No cliente pessoa física terão os seguintes campos: código, nome, telefone, endereço (cep, logradouro, numero, bairro, cidade, uf), email, rg e cpf.</w:t>
+      </w:r>
+    </w:p>
+    <w:p>
+      <w:pPr>
+        <w:rPr>
+          <w:rFonts w:ascii="Arial" w:hAnsi="Arial" w:cs="Arial"/>
+          <w:lang w:eastAsia="pt-BR"/>
+        </w:rPr>
+      </w:pPr>
+      <w:r>
+        <w:rPr>
+          <w:rFonts w:ascii="Arial" w:hAnsi="Arial" w:cs="Arial"/>
+          <w:lang w:eastAsia="pt-BR"/>
+        </w:rPr>
+        <w:t>No cliente pessoa jurídica terão os seguintes campos: código, nome, telefone</w:t>
       </w:r>
       <w:bookmarkStart w:id="0" w:name="_GoBack"/>
       <w:bookmarkEnd w:id="0"/>
       <w:r>
         <w:rPr>
           <w:rFonts w:ascii="Arial" w:hAnsi="Arial" w:cs="Arial"/>
-        </w:rPr>
-        <w:t>IO JOAQUIM NABUCO</w:t>
-      </w:r>
-    </w:p>
-    <w:p>
-      <w:pPr>
-        <w:jc w:val="center"/>
-        <w:rPr>
-          <w:rFonts w:ascii="Arial" w:hAnsi="Arial" w:cs="Arial"/>
-        </w:rPr>
-      </w:pPr>
-      <w:r>
-        <w:rPr>
-          <w:rFonts w:ascii="Arial" w:hAnsi="Arial" w:cs="Arial"/>
-        </w:rPr>
-        <w:t>Tópicos Integradores II, George Fragoso</w:t>
-      </w:r>
-    </w:p>
-    <w:p>
-      <w:pPr>
-        <w:spacing w:line="360" w:lineRule="auto"/>
-        <w:jc w:val="center"/>
-        <w:rPr>
-          <w:rFonts w:ascii="Arial" w:hAnsi="Arial" w:cs="Arial"/>
-        </w:rPr>
-      </w:pPr>
-      <w:r>
-        <w:rPr>
-          <w:rFonts w:ascii="Arial" w:hAnsi="Arial" w:cs="Arial"/>
-        </w:rPr>
-        <w:t xml:space="preserve">Vinícius Marinho </w:t>
-      </w:r>
-      <w:proofErr w:type="spellStart"/>
-      <w:r>
-        <w:rPr>
-          <w:rFonts w:ascii="Arial" w:hAnsi="Arial" w:cs="Arial"/>
-        </w:rPr>
-        <w:t>Pergentino</w:t>
-      </w:r>
-      <w:proofErr w:type="spellEnd"/>
-      <w:r>
-        <w:rPr>
-          <w:rFonts w:ascii="Arial" w:hAnsi="Arial" w:cs="Arial"/>
-        </w:rPr>
-        <w:t xml:space="preserve"> de Santana, 01307542</w:t>
-      </w:r>
-    </w:p>
-    <w:p>
-      <w:pPr>
-        <w:jc w:val="center"/>
-        <w:rPr>
-          <w:rFonts w:ascii="Arial" w:hAnsi="Arial" w:cs="Arial"/>
-          <w:b/>
-          <w:bCs/>
-        </w:rPr>
-      </w:pPr>
-      <w:r>
-        <w:rPr>
-          <w:rFonts w:ascii="Arial" w:hAnsi="Arial" w:cs="Arial"/>
-          <w:b/>
-          <w:bCs/>
-        </w:rPr>
-        <w:t>Modelo de Visão</w:t>
-      </w:r>
-    </w:p>
-    <w:p>
-      <w:pPr>
-        <w:rPr>
-          <w:rFonts w:ascii="Arial" w:hAnsi="Arial" w:cs="Arial"/>
-          <w:lang w:eastAsia="pt-BR"/>
-        </w:rPr>
-      </w:pPr>
-      <w:r>
-        <w:rPr>
-          <w:rFonts w:ascii="Arial" w:hAnsi="Arial" w:cs="Arial"/>
-          <w:lang w:eastAsia="pt-BR"/>
-        </w:rPr>
-        <w:t xml:space="preserve">O sistema fará o controle de entrada e saída dos produtos, avisará quando o produto estiver de estoque baixo, avisará quando não tiver quantidade disponível para retirada em estoque. </w:t>
-      </w:r>
-    </w:p>
-    <w:p>
-      <w:pPr>
-        <w:rPr>
-          <w:rFonts w:ascii="Arial" w:hAnsi="Arial" w:cs="Arial"/>
-          <w:lang w:eastAsia="pt-BR"/>
-        </w:rPr>
-      </w:pPr>
-      <w:r>
-        <w:rPr>
-          <w:rFonts w:ascii="Arial" w:hAnsi="Arial" w:cs="Arial"/>
-          <w:lang w:eastAsia="pt-BR"/>
-        </w:rPr>
-        <w:t>Quando o estoque estiver baixo ele gerará o alerta e informará o produto que está faltando junto com os dados do fornecedor para que entre em contato.</w:t>
-      </w:r>
-    </w:p>
-    <w:p>
-      <w:pPr>
-        <w:rPr>
-          <w:rFonts w:ascii="Arial" w:hAnsi="Arial" w:cs="Arial"/>
-          <w:lang w:eastAsia="pt-BR"/>
-        </w:rPr>
-      </w:pPr>
-      <w:r>
-        <w:rPr>
-          <w:rFonts w:ascii="Arial" w:hAnsi="Arial" w:cs="Arial"/>
-          <w:lang w:eastAsia="pt-BR"/>
-        </w:rPr>
-        <w:t>O sistema irá mapear quais produtos ficam mais tempo em estoque e quais produtos ficam menos tempo e irá mostrar decisões para reduzir o custo.</w:t>
-      </w:r>
-    </w:p>
-    <w:p>
-      <w:pPr>
-        <w:rPr>
-          <w:rFonts w:ascii="Arial" w:hAnsi="Arial" w:cs="Arial"/>
-          <w:lang w:eastAsia="pt-BR"/>
-        </w:rPr>
-      </w:pPr>
-      <w:r>
-        <w:rPr>
-          <w:rFonts w:ascii="Arial" w:hAnsi="Arial" w:cs="Arial"/>
-          <w:lang w:eastAsia="pt-BR"/>
-        </w:rPr>
-        <w:t>Existirão dois tipos de Cliente, o cliente pessoa física e o cliente pessoa jurídica.</w:t>
-      </w:r>
-    </w:p>
-    <w:p>
-      <w:pPr>
-        <w:rPr>
-          <w:rFonts w:ascii="Arial" w:hAnsi="Arial" w:cs="Arial"/>
-          <w:lang w:eastAsia="pt-BR"/>
-        </w:rPr>
-      </w:pPr>
-      <w:r>
-        <w:rPr>
-          <w:rFonts w:ascii="Arial" w:hAnsi="Arial" w:cs="Arial"/>
-          <w:lang w:eastAsia="pt-BR"/>
-        </w:rPr>
-        <w:t xml:space="preserve">No cliente pessoa física terão os seguintes campos: código, nome, telefone, endereço (cep, logradouro, numero, bairro, cidade, uf), </w:t>
-      </w:r>
-      <w:proofErr w:type="spellStart"/>
-      <w:r>
-        <w:rPr>
-          <w:rFonts w:ascii="Arial" w:hAnsi="Arial" w:cs="Arial"/>
-          <w:lang w:eastAsia="pt-BR"/>
-        </w:rPr>
-        <w:t>email</w:t>
-      </w:r>
-      <w:proofErr w:type="spellEnd"/>
-      <w:r>
-        <w:rPr>
-          <w:rFonts w:ascii="Arial" w:hAnsi="Arial" w:cs="Arial"/>
-          <w:lang w:eastAsia="pt-BR"/>
-        </w:rPr>
-        <w:t xml:space="preserve">, </w:t>
-      </w:r>
-      <w:proofErr w:type="spellStart"/>
-      <w:r>
-        <w:rPr>
-          <w:rFonts w:ascii="Arial" w:hAnsi="Arial" w:cs="Arial"/>
-          <w:lang w:eastAsia="pt-BR"/>
-        </w:rPr>
-        <w:t>rg</w:t>
-      </w:r>
-      <w:proofErr w:type="spellEnd"/>
-      <w:r>
-        <w:rPr>
-          <w:rFonts w:ascii="Arial" w:hAnsi="Arial" w:cs="Arial"/>
-          <w:lang w:eastAsia="pt-BR"/>
-        </w:rPr>
-        <w:t xml:space="preserve"> e </w:t>
-      </w:r>
-      <w:proofErr w:type="spellStart"/>
-      <w:r>
-        <w:rPr>
-          <w:rFonts w:ascii="Arial" w:hAnsi="Arial" w:cs="Arial"/>
-          <w:lang w:eastAsia="pt-BR"/>
-        </w:rPr>
-        <w:t>cpf</w:t>
-      </w:r>
-      <w:proofErr w:type="spellEnd"/>
-      <w:r>
-        <w:rPr>
-          <w:rFonts w:ascii="Arial" w:hAnsi="Arial" w:cs="Arial"/>
-          <w:lang w:eastAsia="pt-BR"/>
-        </w:rPr>
-        <w:t>.</w:t>
-      </w:r>
-    </w:p>
-    <w:p>
-      <w:pPr>
-        <w:rPr>
-          <w:rFonts w:ascii="Arial" w:hAnsi="Arial" w:cs="Arial"/>
-          <w:lang w:eastAsia="pt-BR"/>
-        </w:rPr>
-      </w:pPr>
-      <w:r>
-        <w:rPr>
-          <w:rFonts w:ascii="Arial" w:hAnsi="Arial" w:cs="Arial"/>
-          <w:lang w:eastAsia="pt-BR"/>
-        </w:rPr>
-        <w:t xml:space="preserve">No cliente pessoa jurídica terão os seguintes campos: código, nome, </w:t>
-      </w:r>
-      <w:proofErr w:type="gramStart"/>
-      <w:r>
-        <w:rPr>
-          <w:rFonts w:ascii="Arial" w:hAnsi="Arial" w:cs="Arial"/>
-          <w:lang w:eastAsia="pt-BR"/>
-        </w:rPr>
-        <w:t>telefone ,</w:t>
-      </w:r>
-      <w:proofErr w:type="gramEnd"/>
-      <w:r>
-        <w:rPr>
-          <w:rFonts w:ascii="Arial" w:hAnsi="Arial" w:cs="Arial"/>
-          <w:lang w:eastAsia="pt-BR"/>
-        </w:rPr>
-        <w:t xml:space="preserve"> endereço (cep, logradouro, numero, bairro, cidade, uf), </w:t>
-      </w:r>
-      <w:proofErr w:type="spellStart"/>
-      <w:r>
-        <w:rPr>
-          <w:rFonts w:ascii="Arial" w:hAnsi="Arial" w:cs="Arial"/>
-          <w:lang w:eastAsia="pt-BR"/>
-        </w:rPr>
-        <w:t>email</w:t>
-      </w:r>
-      <w:proofErr w:type="spellEnd"/>
-      <w:r>
-        <w:rPr>
-          <w:rFonts w:ascii="Arial" w:hAnsi="Arial" w:cs="Arial"/>
-          <w:lang w:eastAsia="pt-BR"/>
-        </w:rPr>
-        <w:t xml:space="preserve"> e </w:t>
-      </w:r>
-      <w:proofErr w:type="spellStart"/>
-      <w:r>
-        <w:rPr>
-          <w:rFonts w:ascii="Arial" w:hAnsi="Arial" w:cs="Arial"/>
-          <w:lang w:eastAsia="pt-BR"/>
-        </w:rPr>
-        <w:t>cnpj</w:t>
-      </w:r>
-      <w:proofErr w:type="spellEnd"/>
-      <w:r>
-        <w:rPr>
-          <w:rFonts w:ascii="Arial" w:hAnsi="Arial" w:cs="Arial"/>
-          <w:lang w:eastAsia="pt-BR"/>
-        </w:rPr>
-        <w:t>.</w:t>
+          <w:lang w:eastAsia="pt-BR"/>
+        </w:rPr>
+        <w:t>, endereço (cep, logradouro, numero, bairro, cidade, uf), email e cnpj.</w:t>
       </w:r>
     </w:p>
     <w:p>
@@ -313,55 +203,7 @@
           <w:rFonts w:ascii="Arial" w:hAnsi="Arial" w:cs="Arial"/>
           <w:lang w:eastAsia="pt-BR"/>
         </w:rPr>
-        <w:t xml:space="preserve">O funcionário deverá informar no cadastro os seguintes campos: Nome, telefone, endereço (cep, logradouro, numero, bairro, cidade, uf), </w:t>
-      </w:r>
-      <w:proofErr w:type="spellStart"/>
-      <w:r>
-        <w:rPr>
-          <w:rFonts w:ascii="Arial" w:hAnsi="Arial" w:cs="Arial"/>
-          <w:lang w:eastAsia="pt-BR"/>
-        </w:rPr>
-        <w:t>email</w:t>
-      </w:r>
-      <w:proofErr w:type="spellEnd"/>
-      <w:r>
-        <w:rPr>
-          <w:rFonts w:ascii="Arial" w:hAnsi="Arial" w:cs="Arial"/>
-          <w:lang w:eastAsia="pt-BR"/>
-        </w:rPr>
-        <w:t xml:space="preserve">, </w:t>
-      </w:r>
-      <w:proofErr w:type="spellStart"/>
-      <w:r>
-        <w:rPr>
-          <w:rFonts w:ascii="Arial" w:hAnsi="Arial" w:cs="Arial"/>
-          <w:lang w:eastAsia="pt-BR"/>
-        </w:rPr>
-        <w:t>rg</w:t>
-      </w:r>
-      <w:proofErr w:type="spellEnd"/>
-      <w:r>
-        <w:rPr>
-          <w:rFonts w:ascii="Arial" w:hAnsi="Arial" w:cs="Arial"/>
-          <w:lang w:eastAsia="pt-BR"/>
-        </w:rPr>
-        <w:t xml:space="preserve">, </w:t>
-      </w:r>
-      <w:proofErr w:type="spellStart"/>
-      <w:r>
-        <w:rPr>
-          <w:rFonts w:ascii="Arial" w:hAnsi="Arial" w:cs="Arial"/>
-          <w:lang w:eastAsia="pt-BR"/>
-        </w:rPr>
-        <w:t>cpf</w:t>
-      </w:r>
-      <w:proofErr w:type="spellEnd"/>
-      <w:r>
-        <w:rPr>
-          <w:rFonts w:ascii="Arial" w:hAnsi="Arial" w:cs="Arial"/>
-          <w:lang w:eastAsia="pt-BR"/>
-        </w:rPr>
-        <w:t xml:space="preserve"> e será gerada uma matrícula, senha e código. A senha poderá ser alterada após o cadastro do funcionário.</w:t>
+        <w:t>O funcionário deverá informar no cadastro os seguintes campos: Nome, telefone, endereço (cep, logradouro, numero, bairro, cidade, uf), email, rg, cpf e será gerada uma matrícula, senha e código. A senha poderá ser alterada após o cadastro do funcionário.</w:t>
       </w:r>
     </w:p>
     <w:p>
@@ -391,23 +233,21 @@
           <w:rFonts w:ascii="Arial" w:hAnsi="Arial" w:cs="Arial"/>
           <w:lang w:eastAsia="pt-BR"/>
         </w:rPr>
-        <w:t xml:space="preserve">O fornecedor terá os seguintes atributos: </w:t>
-      </w:r>
-      <w:proofErr w:type="spellStart"/>
-      <w:r>
-        <w:rPr>
-          <w:rFonts w:ascii="Arial" w:hAnsi="Arial" w:cs="Arial"/>
-          <w:lang w:eastAsia="pt-BR"/>
-        </w:rPr>
-        <w:t>código_fornecedor</w:t>
-      </w:r>
-      <w:proofErr w:type="spellEnd"/>
-      <w:r>
-        <w:rPr>
-          <w:rFonts w:ascii="Arial" w:hAnsi="Arial" w:cs="Arial"/>
-          <w:lang w:eastAsia="pt-BR"/>
-        </w:rPr>
-        <w:t>, nome, endereço (cep, logradouro, numero, bairro, cidade, uf), telefone.</w:t>
+        <w:t xml:space="preserve">O fornecedor terá os seguintes atributos: código_fornecedor, nome, </w:t>
+      </w:r>
+      <w:r>
+        <w:rPr>
+          <w:rFonts w:ascii="Arial" w:hAnsi="Arial" w:cs="Arial"/>
+          <w:lang w:eastAsia="pt-BR"/>
+        </w:rPr>
+        <w:t xml:space="preserve">email, </w:t>
+      </w:r>
+      <w:r>
+        <w:rPr>
+          <w:rFonts w:ascii="Arial" w:hAnsi="Arial" w:cs="Arial"/>
+          <w:lang w:eastAsia="pt-BR"/>
+        </w:rPr>
+        <w:t>endereço (cep, logradouro, numero, bairro, cidade, uf), telefone.</w:t>
       </w:r>
     </w:p>
     <w:sectPr>

</xml_diff>

<commit_message>
Relatórios pedido por George
</commit_message>
<xml_diff>
--- a/Documento de Visão(Tópicos Integradores II).docx
+++ b/Documento de Visão(Tópicos Integradores II).docx
@@ -1,6 +1,6 @@
 
 <file path=word/document.xml><?xml version="1.0" encoding="utf-8"?>
-<w:document xmlns:wpc="http://schemas.microsoft.com/office/word/2010/wordprocessingCanvas" xmlns:cx="http://schemas.microsoft.com/office/drawing/2014/chartex" xmlns:cx1="http://schemas.microsoft.com/office/drawing/2015/9/8/chartex" xmlns:cx2="http://schemas.microsoft.com/office/drawing/2015/10/21/chartex" xmlns:cx3="http://schemas.microsoft.com/office/drawing/2016/5/9/chartex" xmlns:cx4="http://schemas.microsoft.com/office/drawing/2016/5/10/chartex" xmlns:cx5="http://schemas.microsoft.com/office/drawing/2016/5/11/chartex" xmlns:cx6="http://schemas.microsoft.com/office/drawing/2016/5/12/chartex" xmlns:cx7="http://schemas.microsoft.com/office/drawing/2016/5/13/chartex" xmlns:cx8="http://schemas.microsoft.com/office/drawing/2016/5/14/chartex" xmlns:mc="http://schemas.openxmlformats.org/markup-compatibility/2006" xmlns:aink="http://schemas.microsoft.com/office/drawing/2016/ink" xmlns:am3d="http://schemas.microsoft.com/office/drawing/2017/model3d" xmlns:o="urn:schemas-microsoft-com:office:office" xmlns:r="http://schemas.openxmlformats.org/officeDocument/2006/relationships" xmlns:m="http://schemas.openxmlformats.org/officeDocument/2006/math" xmlns:v="urn:schemas-microsoft-com:vml" xmlns:wp14="http://schemas.microsoft.com/office/word/2010/wordprocessingDrawing" xmlns:wp="http://schemas.openxmlformats.org/drawingml/2006/wordprocessingDrawing" xmlns:w10="urn:schemas-microsoft-com:office:word" xmlns:w="http://schemas.openxmlformats.org/wordprocessingml/2006/main" xmlns:w14="http://schemas.microsoft.com/office/word/2010/wordml" xmlns:w15="http://schemas.microsoft.com/office/word/2012/wordml" xmlns:w16cid="http://schemas.microsoft.com/office/word/2016/wordml/cid" xmlns:w16se="http://schemas.microsoft.com/office/word/2015/wordml/symex" xmlns:wpg="http://schemas.microsoft.com/office/word/2010/wordprocessingGroup" xmlns:wpi="http://schemas.microsoft.com/office/word/2010/wordprocessingInk" xmlns:wne="http://schemas.microsoft.com/office/word/2006/wordml" xmlns:wps="http://schemas.microsoft.com/office/word/2010/wordprocessingShape" mc:Ignorable="w14 w15 w16se w16cid wp14">
+<w:document xmlns:wpc="http://schemas.microsoft.com/office/word/2010/wordprocessingCanvas" xmlns:cx="http://schemas.microsoft.com/office/drawing/2014/chartex" xmlns:cx1="http://schemas.microsoft.com/office/drawing/2015/9/8/chartex" xmlns:cx2="http://schemas.microsoft.com/office/drawing/2015/10/21/chartex" xmlns:cx3="http://schemas.microsoft.com/office/drawing/2016/5/9/chartex" xmlns:cx4="http://schemas.microsoft.com/office/drawing/2016/5/10/chartex" xmlns:cx5="http://schemas.microsoft.com/office/drawing/2016/5/11/chartex" xmlns:cx6="http://schemas.microsoft.com/office/drawing/2016/5/12/chartex" xmlns:cx7="http://schemas.microsoft.com/office/drawing/2016/5/13/chartex" xmlns:cx8="http://schemas.microsoft.com/office/drawing/2016/5/14/chartex" xmlns:mc="http://schemas.openxmlformats.org/markup-compatibility/2006" xmlns:aink="http://schemas.microsoft.com/office/drawing/2016/ink" xmlns:am3d="http://schemas.microsoft.com/office/drawing/2017/model3d" xmlns:o="urn:schemas-microsoft-com:office:office" xmlns:r="http://schemas.openxmlformats.org/officeDocument/2006/relationships" xmlns:m="http://schemas.openxmlformats.org/officeDocument/2006/math" xmlns:v="urn:schemas-microsoft-com:vml" xmlns:wp14="http://schemas.microsoft.com/office/word/2010/wordprocessingDrawing" xmlns:wp="http://schemas.openxmlformats.org/drawingml/2006/wordprocessingDrawing" xmlns:w10="urn:schemas-microsoft-com:office:word" xmlns:w="http://schemas.openxmlformats.org/wordprocessingml/2006/main" xmlns:w14="http://schemas.microsoft.com/office/word/2010/wordml" xmlns:w15="http://schemas.microsoft.com/office/word/2012/wordml" xmlns:w16cex="http://schemas.microsoft.com/office/word/2018/wordml/cex" xmlns:w16cid="http://schemas.microsoft.com/office/word/2016/wordml/cid" xmlns:w16="http://schemas.microsoft.com/office/word/2018/wordml" xmlns:w16se="http://schemas.microsoft.com/office/word/2015/wordml/symex" xmlns:wpg="http://schemas.microsoft.com/office/word/2010/wordprocessingGroup" xmlns:wpi="http://schemas.microsoft.com/office/word/2010/wordprocessingInk" xmlns:wne="http://schemas.microsoft.com/office/word/2006/wordml" xmlns:wps="http://schemas.microsoft.com/office/word/2010/wordprocessingShape" mc:Ignorable="w14 w15 w16se w16cid w16 w16cex wp14">
   <w:body>
     <w:p>
       <w:pPr>
@@ -41,7 +41,21 @@
         <w:rPr>
           <w:rFonts w:ascii="Arial" w:hAnsi="Arial" w:cs="Arial"/>
         </w:rPr>
-        <w:t>Vinícius Marinho Pergentino de Santana, 01307542</w:t>
+        <w:t xml:space="preserve">Vinícius Marinho </w:t>
+      </w:r>
+      <w:proofErr w:type="spellStart"/>
+      <w:r>
+        <w:rPr>
+          <w:rFonts w:ascii="Arial" w:hAnsi="Arial" w:cs="Arial"/>
+        </w:rPr>
+        <w:t>Pergentino</w:t>
+      </w:r>
+      <w:proofErr w:type="spellEnd"/>
+      <w:r>
+        <w:rPr>
+          <w:rFonts w:ascii="Arial" w:hAnsi="Arial" w:cs="Arial"/>
+        </w:rPr>
+        <w:t xml:space="preserve"> de Santana, 01307542</w:t>
       </w:r>
     </w:p>
     <w:p>
@@ -134,46 +148,131 @@
           <w:rFonts w:ascii="Arial" w:hAnsi="Arial" w:cs="Arial"/>
           <w:lang w:eastAsia="pt-BR"/>
         </w:rPr>
-        <w:t>No cliente pessoa física terão os seguintes campos: código, nome, telefone, endereço (cep, logradouro, numero, bairro, cidade, uf), email, rg e cpf.</w:t>
-      </w:r>
-    </w:p>
-    <w:p>
-      <w:pPr>
-        <w:rPr>
-          <w:rFonts w:ascii="Arial" w:hAnsi="Arial" w:cs="Arial"/>
-          <w:lang w:eastAsia="pt-BR"/>
-        </w:rPr>
-      </w:pPr>
-      <w:r>
-        <w:rPr>
-          <w:rFonts w:ascii="Arial" w:hAnsi="Arial" w:cs="Arial"/>
-          <w:lang w:eastAsia="pt-BR"/>
-        </w:rPr>
-        <w:t>No cliente pessoa jurídica terão os seguintes campos: código, nome, telefone</w:t>
-      </w:r>
-      <w:bookmarkStart w:id="0" w:name="_GoBack"/>
-      <w:bookmarkEnd w:id="0"/>
-      <w:r>
-        <w:rPr>
-          <w:rFonts w:ascii="Arial" w:hAnsi="Arial" w:cs="Arial"/>
-          <w:lang w:eastAsia="pt-BR"/>
-        </w:rPr>
-        <w:t>, endereço (cep, logradouro, numero, bairro, cidade, uf), email e cnpj.</w:t>
-      </w:r>
-    </w:p>
-    <w:p>
-      <w:pPr>
-        <w:rPr>
-          <w:rFonts w:ascii="Arial" w:hAnsi="Arial" w:cs="Arial"/>
-          <w:lang w:eastAsia="pt-BR"/>
-        </w:rPr>
-      </w:pPr>
-      <w:r>
-        <w:rPr>
-          <w:rFonts w:ascii="Arial" w:hAnsi="Arial" w:cs="Arial"/>
-          <w:lang w:eastAsia="pt-BR"/>
-        </w:rPr>
-        <w:t>O cliente realiza vários pedidos e nesse pedido contém produtos e a quantidade do produto, tem também o código do pedido. Mostra se o pedido foi autorizado.</w:t>
+        <w:t xml:space="preserve">No cliente pessoa física terão os seguintes campos: código, nome, telefone, endereço (cep, logradouro, numero, bairro, cidade, uf), </w:t>
+      </w:r>
+      <w:proofErr w:type="spellStart"/>
+      <w:r>
+        <w:rPr>
+          <w:rFonts w:ascii="Arial" w:hAnsi="Arial" w:cs="Arial"/>
+          <w:lang w:eastAsia="pt-BR"/>
+        </w:rPr>
+        <w:t>email</w:t>
+      </w:r>
+      <w:proofErr w:type="spellEnd"/>
+      <w:r>
+        <w:rPr>
+          <w:rFonts w:ascii="Arial" w:hAnsi="Arial" w:cs="Arial"/>
+          <w:lang w:eastAsia="pt-BR"/>
+        </w:rPr>
+        <w:t xml:space="preserve">, </w:t>
+      </w:r>
+      <w:proofErr w:type="spellStart"/>
+      <w:r>
+        <w:rPr>
+          <w:rFonts w:ascii="Arial" w:hAnsi="Arial" w:cs="Arial"/>
+          <w:lang w:eastAsia="pt-BR"/>
+        </w:rPr>
+        <w:t>rg</w:t>
+      </w:r>
+      <w:proofErr w:type="spellEnd"/>
+      <w:r>
+        <w:rPr>
+          <w:rFonts w:ascii="Arial" w:hAnsi="Arial" w:cs="Arial"/>
+          <w:lang w:eastAsia="pt-BR"/>
+        </w:rPr>
+        <w:t xml:space="preserve"> e </w:t>
+      </w:r>
+      <w:proofErr w:type="spellStart"/>
+      <w:r>
+        <w:rPr>
+          <w:rFonts w:ascii="Arial" w:hAnsi="Arial" w:cs="Arial"/>
+          <w:lang w:eastAsia="pt-BR"/>
+        </w:rPr>
+        <w:t>cpf</w:t>
+      </w:r>
+      <w:proofErr w:type="spellEnd"/>
+      <w:r>
+        <w:rPr>
+          <w:rFonts w:ascii="Arial" w:hAnsi="Arial" w:cs="Arial"/>
+          <w:lang w:eastAsia="pt-BR"/>
+        </w:rPr>
+        <w:t>.</w:t>
+      </w:r>
+    </w:p>
+    <w:p>
+      <w:pPr>
+        <w:rPr>
+          <w:rFonts w:ascii="Arial" w:hAnsi="Arial" w:cs="Arial"/>
+          <w:lang w:eastAsia="pt-BR"/>
+        </w:rPr>
+      </w:pPr>
+      <w:r>
+        <w:rPr>
+          <w:rFonts w:ascii="Arial" w:hAnsi="Arial" w:cs="Arial"/>
+          <w:lang w:eastAsia="pt-BR"/>
+        </w:rPr>
+        <w:t xml:space="preserve">No cliente pessoa jurídica terão os seguintes campos: código, nome, telefone, endereço (cep, logradouro, numero, bairro, cidade, uf), </w:t>
+      </w:r>
+      <w:proofErr w:type="spellStart"/>
+      <w:r>
+        <w:rPr>
+          <w:rFonts w:ascii="Arial" w:hAnsi="Arial" w:cs="Arial"/>
+          <w:lang w:eastAsia="pt-BR"/>
+        </w:rPr>
+        <w:t>email</w:t>
+      </w:r>
+      <w:proofErr w:type="spellEnd"/>
+      <w:r>
+        <w:rPr>
+          <w:rFonts w:ascii="Arial" w:hAnsi="Arial" w:cs="Arial"/>
+          <w:lang w:eastAsia="pt-BR"/>
+        </w:rPr>
+        <w:t xml:space="preserve"> e </w:t>
+      </w:r>
+      <w:proofErr w:type="spellStart"/>
+      <w:r>
+        <w:rPr>
+          <w:rFonts w:ascii="Arial" w:hAnsi="Arial" w:cs="Arial"/>
+          <w:lang w:eastAsia="pt-BR"/>
+        </w:rPr>
+        <w:t>cnpj</w:t>
+      </w:r>
+      <w:proofErr w:type="spellEnd"/>
+      <w:r>
+        <w:rPr>
+          <w:rFonts w:ascii="Arial" w:hAnsi="Arial" w:cs="Arial"/>
+          <w:lang w:eastAsia="pt-BR"/>
+        </w:rPr>
+        <w:t>.</w:t>
+      </w:r>
+    </w:p>
+    <w:p>
+      <w:pPr>
+        <w:rPr>
+          <w:rFonts w:ascii="Arial" w:hAnsi="Arial" w:cs="Arial"/>
+          <w:lang w:eastAsia="pt-BR"/>
+        </w:rPr>
+      </w:pPr>
+      <w:r>
+        <w:rPr>
+          <w:rFonts w:ascii="Arial" w:hAnsi="Arial" w:cs="Arial"/>
+          <w:lang w:eastAsia="pt-BR"/>
+        </w:rPr>
+        <w:t>O cliente realiza vários pedidos e nesse pedido contém produtos e a quantidade do produto,</w:t>
+      </w:r>
+      <w:r>
+        <w:rPr>
+          <w:rFonts w:ascii="Arial" w:hAnsi="Arial" w:cs="Arial"/>
+          <w:lang w:eastAsia="pt-BR"/>
+        </w:rPr>
+        <w:t xml:space="preserve"> data do pedido e</w:t>
+      </w:r>
+      <w:r>
+        <w:rPr>
+          <w:rFonts w:ascii="Arial" w:hAnsi="Arial" w:cs="Arial"/>
+          <w:lang w:eastAsia="pt-BR"/>
+        </w:rPr>
+        <w:t xml:space="preserve"> tem também o código do pedido. Mostra se o pedido foi autorizado.</w:t>
       </w:r>
     </w:p>
     <w:p>
@@ -203,7 +302,55 @@
           <w:rFonts w:ascii="Arial" w:hAnsi="Arial" w:cs="Arial"/>
           <w:lang w:eastAsia="pt-BR"/>
         </w:rPr>
-        <w:t>O funcionário deverá informar no cadastro os seguintes campos: Nome, telefone, endereço (cep, logradouro, numero, bairro, cidade, uf), email, rg, cpf e será gerada uma matrícula, senha e código. A senha poderá ser alterada após o cadastro do funcionário.</w:t>
+        <w:t xml:space="preserve">O funcionário deverá informar no cadastro os seguintes campos: Nome, telefone, endereço (cep, logradouro, numero, bairro, cidade, uf), </w:t>
+      </w:r>
+      <w:proofErr w:type="spellStart"/>
+      <w:r>
+        <w:rPr>
+          <w:rFonts w:ascii="Arial" w:hAnsi="Arial" w:cs="Arial"/>
+          <w:lang w:eastAsia="pt-BR"/>
+        </w:rPr>
+        <w:t>email</w:t>
+      </w:r>
+      <w:proofErr w:type="spellEnd"/>
+      <w:r>
+        <w:rPr>
+          <w:rFonts w:ascii="Arial" w:hAnsi="Arial" w:cs="Arial"/>
+          <w:lang w:eastAsia="pt-BR"/>
+        </w:rPr>
+        <w:t xml:space="preserve">, </w:t>
+      </w:r>
+      <w:proofErr w:type="spellStart"/>
+      <w:r>
+        <w:rPr>
+          <w:rFonts w:ascii="Arial" w:hAnsi="Arial" w:cs="Arial"/>
+          <w:lang w:eastAsia="pt-BR"/>
+        </w:rPr>
+        <w:t>rg</w:t>
+      </w:r>
+      <w:proofErr w:type="spellEnd"/>
+      <w:r>
+        <w:rPr>
+          <w:rFonts w:ascii="Arial" w:hAnsi="Arial" w:cs="Arial"/>
+          <w:lang w:eastAsia="pt-BR"/>
+        </w:rPr>
+        <w:t xml:space="preserve">, </w:t>
+      </w:r>
+      <w:proofErr w:type="spellStart"/>
+      <w:r>
+        <w:rPr>
+          <w:rFonts w:ascii="Arial" w:hAnsi="Arial" w:cs="Arial"/>
+          <w:lang w:eastAsia="pt-BR"/>
+        </w:rPr>
+        <w:t>cpf</w:t>
+      </w:r>
+      <w:proofErr w:type="spellEnd"/>
+      <w:r>
+        <w:rPr>
+          <w:rFonts w:ascii="Arial" w:hAnsi="Arial" w:cs="Arial"/>
+          <w:lang w:eastAsia="pt-BR"/>
+        </w:rPr>
+        <w:t xml:space="preserve"> e será gerada uma matrícula, senha e código. A senha poderá ser alterada após o cadastro do funcionário.</w:t>
       </w:r>
     </w:p>
     <w:p>
@@ -233,14 +380,39 @@
           <w:rFonts w:ascii="Arial" w:hAnsi="Arial" w:cs="Arial"/>
           <w:lang w:eastAsia="pt-BR"/>
         </w:rPr>
-        <w:t xml:space="preserve">O fornecedor terá os seguintes atributos: código_fornecedor, nome, </w:t>
-      </w:r>
-      <w:r>
-        <w:rPr>
-          <w:rFonts w:ascii="Arial" w:hAnsi="Arial" w:cs="Arial"/>
-          <w:lang w:eastAsia="pt-BR"/>
-        </w:rPr>
-        <w:t xml:space="preserve">email, </w:t>
+        <w:t xml:space="preserve">O fornecedor terá os seguintes atributos: </w:t>
+      </w:r>
+      <w:proofErr w:type="spellStart"/>
+      <w:r>
+        <w:rPr>
+          <w:rFonts w:ascii="Arial" w:hAnsi="Arial" w:cs="Arial"/>
+          <w:lang w:eastAsia="pt-BR"/>
+        </w:rPr>
+        <w:t>código_fornecedor</w:t>
+      </w:r>
+      <w:proofErr w:type="spellEnd"/>
+      <w:r>
+        <w:rPr>
+          <w:rFonts w:ascii="Arial" w:hAnsi="Arial" w:cs="Arial"/>
+          <w:lang w:eastAsia="pt-BR"/>
+        </w:rPr>
+        <w:t xml:space="preserve">, nome, </w:t>
+      </w:r>
+      <w:proofErr w:type="spellStart"/>
+      <w:r>
+        <w:rPr>
+          <w:rFonts w:ascii="Arial" w:hAnsi="Arial" w:cs="Arial"/>
+          <w:lang w:eastAsia="pt-BR"/>
+        </w:rPr>
+        <w:t>email</w:t>
+      </w:r>
+      <w:proofErr w:type="spellEnd"/>
+      <w:r>
+        <w:rPr>
+          <w:rFonts w:ascii="Arial" w:hAnsi="Arial" w:cs="Arial"/>
+          <w:lang w:eastAsia="pt-BR"/>
+        </w:rPr>
+        <w:t xml:space="preserve">, </w:t>
       </w:r>
       <w:r>
         <w:rPr>
@@ -261,7 +433,7 @@
 </file>
 
 <file path=word/styles.xml><?xml version="1.0" encoding="utf-8"?>
-<w:styles xmlns:mc="http://schemas.openxmlformats.org/markup-compatibility/2006" xmlns:r="http://schemas.openxmlformats.org/officeDocument/2006/relationships" xmlns:w="http://schemas.openxmlformats.org/wordprocessingml/2006/main" xmlns:w14="http://schemas.microsoft.com/office/word/2010/wordml" xmlns:w15="http://schemas.microsoft.com/office/word/2012/wordml" xmlns:w16cid="http://schemas.microsoft.com/office/word/2016/wordml/cid" xmlns:w16se="http://schemas.microsoft.com/office/word/2015/wordml/symex" mc:Ignorable="w14 w15 w16se w16cid">
+<w:styles xmlns:mc="http://schemas.openxmlformats.org/markup-compatibility/2006" xmlns:r="http://schemas.openxmlformats.org/officeDocument/2006/relationships" xmlns:w="http://schemas.openxmlformats.org/wordprocessingml/2006/main" xmlns:w14="http://schemas.microsoft.com/office/word/2010/wordml" xmlns:w15="http://schemas.microsoft.com/office/word/2012/wordml" xmlns:w16cex="http://schemas.microsoft.com/office/word/2018/wordml/cex" xmlns:w16cid="http://schemas.microsoft.com/office/word/2016/wordml/cid" xmlns:w16="http://schemas.microsoft.com/office/word/2018/wordml" xmlns:w16se="http://schemas.microsoft.com/office/word/2015/wordml/symex" mc:Ignorable="w14 w15 w16se w16cid w16 w16cex">
   <w:docDefaults>
     <w:rPrDefault>
       <w:rPr>

</xml_diff>